<commit_message>
Only links for 1 and 2
</commit_message>
<xml_diff>
--- a/03_module/02_seminar/home_work/Test.docx
+++ b/03_module/02_seminar/home_work/Test.docx
@@ -275,6 +275,17 @@
           <w:szCs w:val="20"/>
           <w:lang w:val="en-US" w:eastAsia="ru-RU"/>
         </w:rPr>
+        <w:t xml:space="preserve">1, </w:t>
+      </w:r>
+      <w:bookmarkStart w:id="0" w:name="_GoBack"/>
+      <w:bookmarkEnd w:id="0"/>
+      <w:r>
+        <w:rPr>
+          <w:rFonts w:ascii="Arial" w:eastAsia="Times New Roman" w:hAnsi="Arial" w:cs="Arial"/>
+          <w:sz w:val="20"/>
+          <w:szCs w:val="20"/>
+          <w:lang w:val="en-US" w:eastAsia="ru-RU"/>
+        </w:rPr>
         <w:t>4</w:t>
       </w:r>
     </w:p>
@@ -374,8 +385,8 @@
           <w:lang w:val="en-US"/>
         </w:rPr>
       </w:pPr>
-      <w:bookmarkStart w:id="0" w:name="OLE_LINK1"/>
-      <w:bookmarkStart w:id="1" w:name="OLE_LINK2"/>
+      <w:bookmarkStart w:id="1" w:name="OLE_LINK1"/>
+      <w:bookmarkStart w:id="2" w:name="OLE_LINK2"/>
       <w:proofErr w:type="gramStart"/>
       <w:r>
         <w:rPr>
@@ -850,8 +861,8 @@
         <w:t>}</w:t>
       </w:r>
     </w:p>
-    <w:bookmarkEnd w:id="0"/>
     <w:bookmarkEnd w:id="1"/>
+    <w:bookmarkEnd w:id="2"/>
     <w:p>
       <w:r>
         <w:rPr>
@@ -1175,15 +1186,32 @@
         </w:rPr>
         <w:t xml:space="preserve">: </w:t>
       </w:r>
-      <w:hyperlink r:id="rId6" w:history="1">
-        <w:r>
-          <w:rPr>
-            <w:rStyle w:val="a4"/>
-            <w:lang w:val="en-US"/>
-          </w:rPr>
-          <w:t>https://docs.microsoft.com/ru-ru/dotnet/api/system.array.foreach?view=netframework-4.8</w:t>
-        </w:r>
-      </w:hyperlink>
+      <w:r>
+        <w:fldChar w:fldCharType="begin"/>
+      </w:r>
+      <w:r>
+        <w:rPr>
+          <w:lang w:val="en-US"/>
+        </w:rPr>
+        <w:instrText xml:space="preserve"> HYPERLINK "https://docs.microsoft.com/ru-ru/dotnet/api/system.array.foreach?view=netframework-4.8" </w:instrText>
+      </w:r>
+      <w:r>
+        <w:fldChar w:fldCharType="separate"/>
+      </w:r>
+      <w:r>
+        <w:rPr>
+          <w:rStyle w:val="a4"/>
+          <w:lang w:val="en-US"/>
+        </w:rPr>
+        <w:t>https://docs.microsoft.com/ru-ru/dotnet/api/system.array.foreach?view=netframework-4.8</w:t>
+      </w:r>
+      <w:r>
+        <w:rPr>
+          <w:rStyle w:val="a4"/>
+          <w:lang w:val="en-US"/>
+        </w:rPr>
+        <w:fldChar w:fldCharType="end"/>
+      </w:r>
     </w:p>
     <w:p>
       <w:pPr>
@@ -1922,7 +1950,7 @@
       <w:r>
         <w:t xml:space="preserve"> </w:t>
       </w:r>
-      <w:hyperlink r:id="rId7" w:history="1">
+      <w:hyperlink r:id="rId6" w:history="1">
         <w:r>
           <w:rPr>
             <w:rStyle w:val="a4"/>
@@ -2011,8 +2039,8 @@
           <w:lang w:val="en-US"/>
         </w:rPr>
       </w:pPr>
-      <w:bookmarkStart w:id="2" w:name="OLE_LINK3"/>
-      <w:bookmarkStart w:id="3" w:name="OLE_LINK4"/>
+      <w:bookmarkStart w:id="3" w:name="OLE_LINK3"/>
+      <w:bookmarkStart w:id="4" w:name="OLE_LINK4"/>
       <w:proofErr w:type="gramStart"/>
       <w:r>
         <w:rPr>
@@ -2658,7 +2686,7 @@
       <w:r>
         <w:t xml:space="preserve"> </w:t>
       </w:r>
-      <w:hyperlink r:id="rId8" w:history="1">
+      <w:hyperlink r:id="rId7" w:history="1">
         <w:r>
           <w:rPr>
             <w:rStyle w:val="a4"/>
@@ -2678,8 +2706,8 @@
         </w:rPr>
       </w:pPr>
     </w:p>
-    <w:bookmarkEnd w:id="2"/>
     <w:bookmarkEnd w:id="3"/>
+    <w:bookmarkEnd w:id="4"/>
     <w:p>
       <w:pPr>
         <w:pStyle w:val="a3"/>
@@ -2872,7 +2900,7 @@
       <w:r>
         <w:t xml:space="preserve">Реализация функций обратного вызова: </w:t>
       </w:r>
-      <w:hyperlink r:id="rId9" w:history="1">
+      <w:hyperlink r:id="rId8" w:history="1">
         <w:r>
           <w:rPr>
             <w:rStyle w:val="a4"/>
@@ -2908,15 +2936,32 @@
         </w:rPr>
         <w:t xml:space="preserve">: </w:t>
       </w:r>
-      <w:hyperlink r:id="rId10" w:history="1">
-        <w:r>
-          <w:rPr>
-            <w:rStyle w:val="a4"/>
-            <w:lang w:val="en-US"/>
-          </w:rPr>
-          <w:t>https://docs.microsoft.com/ru-ru/dotnet/api/system.array.sort?view=netframework-4.8</w:t>
-        </w:r>
-      </w:hyperlink>
+      <w:r>
+        <w:fldChar w:fldCharType="begin"/>
+      </w:r>
+      <w:r>
+        <w:rPr>
+          <w:lang w:val="en-US"/>
+        </w:rPr>
+        <w:instrText xml:space="preserve"> HYPERLINK "https://docs.microsoft.com/ru-ru/dotnet/api/system.array.sort?view=netframework-4.8" </w:instrText>
+      </w:r>
+      <w:r>
+        <w:fldChar w:fldCharType="separate"/>
+      </w:r>
+      <w:r>
+        <w:rPr>
+          <w:rStyle w:val="a4"/>
+          <w:lang w:val="en-US"/>
+        </w:rPr>
+        <w:t>https://docs.microsoft.com/ru-ru/dotnet/api/system.array.sort?view=netframework-4.8</w:t>
+      </w:r>
+      <w:r>
+        <w:rPr>
+          <w:rStyle w:val="a4"/>
+          <w:lang w:val="en-US"/>
+        </w:rPr>
+        <w:fldChar w:fldCharType="end"/>
+      </w:r>
     </w:p>
     <w:p>
       <w:pPr>
@@ -2944,15 +2989,32 @@
         </w:rPr>
         <w:t xml:space="preserve">: </w:t>
       </w:r>
-      <w:hyperlink r:id="rId11" w:history="1">
-        <w:r>
-          <w:rPr>
-            <w:rStyle w:val="a4"/>
-            <w:lang w:val="en-US"/>
-          </w:rPr>
-          <w:t>https://docs.microsoft.com/ru-ru/dotnet/api/system.array.convertall?view=netframework-4.8</w:t>
-        </w:r>
-      </w:hyperlink>
+      <w:r>
+        <w:fldChar w:fldCharType="begin"/>
+      </w:r>
+      <w:r>
+        <w:rPr>
+          <w:lang w:val="en-US"/>
+        </w:rPr>
+        <w:instrText xml:space="preserve"> HYPERLINK "https://docs.microsoft.com/ru-ru/dotnet/api/system.array.convertall?view=netframework-4.8" </w:instrText>
+      </w:r>
+      <w:r>
+        <w:fldChar w:fldCharType="separate"/>
+      </w:r>
+      <w:r>
+        <w:rPr>
+          <w:rStyle w:val="a4"/>
+          <w:lang w:val="en-US"/>
+        </w:rPr>
+        <w:t>https://docs.microsoft.com/ru-ru/dotnet/api/system.array.convertall?view=netframework-4.8</w:t>
+      </w:r>
+      <w:r>
+        <w:rPr>
+          <w:rStyle w:val="a4"/>
+          <w:lang w:val="en-US"/>
+        </w:rPr>
+        <w:fldChar w:fldCharType="end"/>
+      </w:r>
     </w:p>
     <w:p>
       <w:pPr>
@@ -2968,7 +3030,7 @@
       <w:r>
         <w:t xml:space="preserve">Функции обратного вызова: </w:t>
       </w:r>
-      <w:hyperlink r:id="rId12" w:history="1">
+      <w:hyperlink r:id="rId9" w:history="1">
         <w:r>
           <w:rPr>
             <w:rStyle w:val="a4"/>
@@ -3030,9 +3092,9 @@
       <w:pPr>
         <w:pStyle w:val="a3"/>
       </w:pPr>
-      <w:bookmarkStart w:id="4" w:name="OLE_LINK5"/>
-      <w:bookmarkStart w:id="5" w:name="OLE_LINK6"/>
-      <w:bookmarkStart w:id="6" w:name="OLE_LINK7"/>
+      <w:bookmarkStart w:id="5" w:name="OLE_LINK5"/>
+      <w:bookmarkStart w:id="6" w:name="OLE_LINK6"/>
+      <w:bookmarkStart w:id="7" w:name="OLE_LINK7"/>
       <w:proofErr w:type="spellStart"/>
       <w:r>
         <w:t>public</w:t>
@@ -3641,9 +3703,9 @@
         <w:t>}</w:t>
       </w:r>
     </w:p>
-    <w:bookmarkEnd w:id="4"/>
     <w:bookmarkEnd w:id="5"/>
     <w:bookmarkEnd w:id="6"/>
+    <w:bookmarkEnd w:id="7"/>
     <w:p>
       <w:pPr>
         <w:pStyle w:val="a3"/>
@@ -3798,15 +3860,32 @@
         </w:rPr>
         <w:t xml:space="preserve">Point : </w:t>
       </w:r>
-      <w:hyperlink r:id="rId13" w:history="1">
-        <w:r>
-          <w:rPr>
-            <w:rStyle w:val="a4"/>
-            <w:lang w:val="en-US"/>
-          </w:rPr>
-          <w:t>https://docs.microsoft.com/ru-ru/dotnet/api/system.drawing.point?view=netframework-4.8</w:t>
-        </w:r>
-      </w:hyperlink>
+      <w:r>
+        <w:fldChar w:fldCharType="begin"/>
+      </w:r>
+      <w:r>
+        <w:rPr>
+          <w:lang w:val="en-US"/>
+        </w:rPr>
+        <w:instrText xml:space="preserve"> HYPERLINK "https://docs.microsoft.com/ru-ru/dotnet/api/system.drawing.point?view=netframework-4.8" </w:instrText>
+      </w:r>
+      <w:r>
+        <w:fldChar w:fldCharType="separate"/>
+      </w:r>
+      <w:r>
+        <w:rPr>
+          <w:rStyle w:val="a4"/>
+          <w:lang w:val="en-US"/>
+        </w:rPr>
+        <w:t>https://docs.microsoft.com/ru-ru/dotnet/api/system.drawing.point?view=netframework-4.8</w:t>
+      </w:r>
+      <w:r>
+        <w:rPr>
+          <w:rStyle w:val="a4"/>
+          <w:lang w:val="en-US"/>
+        </w:rPr>
+        <w:fldChar w:fldCharType="end"/>
+      </w:r>
     </w:p>
     <w:p>
       <w:pPr>
@@ -3836,15 +3915,32 @@
         </w:rPr>
         <w:t xml:space="preserve"> : </w:t>
       </w:r>
-      <w:hyperlink r:id="rId14" w:history="1">
-        <w:r>
-          <w:rPr>
-            <w:rStyle w:val="a4"/>
-            <w:lang w:val="en-US"/>
-          </w:rPr>
-          <w:t>https://docs.microsoft.com/ru-ru/dotnet/api/system.drawing.pointf?view=netframework-4.8</w:t>
-        </w:r>
-      </w:hyperlink>
+      <w:r>
+        <w:fldChar w:fldCharType="begin"/>
+      </w:r>
+      <w:r>
+        <w:rPr>
+          <w:lang w:val="en-US"/>
+        </w:rPr>
+        <w:instrText xml:space="preserve"> HYPERLINK "https://docs.microsoft.com/ru-ru/dotnet/api/system.drawing.pointf?view=netframework-4.8" </w:instrText>
+      </w:r>
+      <w:r>
+        <w:fldChar w:fldCharType="separate"/>
+      </w:r>
+      <w:r>
+        <w:rPr>
+          <w:rStyle w:val="a4"/>
+          <w:lang w:val="en-US"/>
+        </w:rPr>
+        <w:t>https://docs.microsoft.com/ru-ru/dotnet/api/system.drawing.pointf?view=netframework-4.8</w:t>
+      </w:r>
+      <w:r>
+        <w:rPr>
+          <w:rStyle w:val="a4"/>
+          <w:lang w:val="en-US"/>
+        </w:rPr>
+        <w:fldChar w:fldCharType="end"/>
+      </w:r>
     </w:p>
     <w:p>
       <w:pPr>
@@ -4088,7 +4184,7 @@
       <w:r>
         <w:t xml:space="preserve">: </w:t>
       </w:r>
-      <w:hyperlink r:id="rId15" w:history="1">
+      <w:hyperlink r:id="rId10" w:history="1">
         <w:r>
           <w:rPr>
             <w:rStyle w:val="a4"/>
@@ -4361,7 +4457,7 @@
       <w:r>
         <w:t xml:space="preserve">Реализация функций обратного вызова: </w:t>
       </w:r>
-      <w:hyperlink r:id="rId16" w:history="1">
+      <w:hyperlink r:id="rId11" w:history="1">
         <w:r>
           <w:rPr>
             <w:rStyle w:val="a4"/>
@@ -4616,30 +4712,14 @@
         </w:rPr>
         <w:t xml:space="preserve">Callback: </w:t>
       </w:r>
-      <w:hyperlink r:id="rId17" w:history="1">
+      <w:hyperlink r:id="rId12" w:history="1">
         <w:r>
           <w:rPr>
             <w:rStyle w:val="a4"/>
             <w:color w:val="auto"/>
             <w:lang w:val="en-US"/>
           </w:rPr>
-          <w:t>https://www.sbup.com/wiki/Callback_(%D0%BF%D1%80%D0%BE%D0%B3%D1%80%D0%B</w:t>
-        </w:r>
-        <w:r>
-          <w:rPr>
-            <w:rStyle w:val="a4"/>
-            <w:color w:val="auto"/>
-            <w:lang w:val="en-US"/>
-          </w:rPr>
-          <w:t>0</w:t>
-        </w:r>
-        <w:r>
-          <w:rPr>
-            <w:rStyle w:val="a4"/>
-            <w:color w:val="auto"/>
-            <w:lang w:val="en-US"/>
-          </w:rPr>
-          <w:t>%D0%BC%D0%BC%D0%B8%D1%80%D0%BE%D0%B2%D0%B0%D0%BD%D0%B8%D0%B5)</w:t>
+          <w:t>https://www.sbup.com/wiki/Callback_(%D0%BF%D1%80%D0%BE%D0%B3%D1%80%D0%B0%D0%BC%D0%BC%D0%B8%D1%80%D0%BE%D0%B2%D0%B0%D0%BD%D0%B8%D0%B5)</w:t>
         </w:r>
       </w:hyperlink>
     </w:p>
@@ -4666,22 +4746,13 @@
         </w:rPr>
         <w:t xml:space="preserve">Callback: </w:t>
       </w:r>
-      <w:hyperlink r:id="rId18" w:history="1">
+      <w:hyperlink r:id="rId13" w:history="1">
         <w:r>
           <w:rPr>
             <w:rStyle w:val="a4"/>
             <w:lang w:val="en-US"/>
           </w:rPr>
-          <w:t>https://www.sbup.com/wiki/Callback_(%D0%BF%D1%80%D0%BE%D0%B3%D1%80%D0%B0%D0%BC%D0%BC%D0%B8%D1%80%D0%BE%D0%B2%D0%B0%D0%BD%D0</w:t>
-        </w:r>
-        <w:bookmarkStart w:id="7" w:name="_GoBack"/>
-        <w:bookmarkEnd w:id="7"/>
-        <w:r>
-          <w:rPr>
-            <w:rStyle w:val="a4"/>
-            <w:lang w:val="en-US"/>
-          </w:rPr>
-          <w:t>%B8%D0%B5)</w:t>
+          <w:t>https://www.sbup.com/wiki/Callback_(%D0%BF%D1%80%D0%BE%D0%B3%D1%80%D0%B0%D0%BC%D0%BC%D0%B8%D1%80%D0%BE%D0%B2%D0%B0%D0%BD%D0%B8%D0%B5)</w:t>
         </w:r>
       </w:hyperlink>
     </w:p>

</xml_diff>